<commit_message>
uploading the completed shopping cart how-to documentation
</commit_message>
<xml_diff>
--- a/Documentation/HowToShoppingCart.docx
+++ b/Documentation/HowToShoppingCart.docx
@@ -25,8 +25,6 @@
           <w:b/>
         </w:rPr>
       </w:pPr>
-      <w:bookmarkStart w:id="0" w:name="_GoBack"/>
-      <w:bookmarkEnd w:id="0"/>
     </w:p>
     <w:p>
       <w:pPr>
@@ -879,7 +877,19 @@
         </w:numPr>
       </w:pPr>
       <w:r>
-        <w:t xml:space="preserve">The basic rules to follow in Shopify is only fill-in the fields applicable to the product(s) entered. Another important rule seen in the above screenshot is the need for 5 rows of product handles, even though only 2 options exist. The reason 5 rows are needed even though variation 1 (Copper) and Variation 2 (Brass) </w:t>
+        <w:t xml:space="preserve">The basic rules to follow in Shopify is </w:t>
+      </w:r>
+      <w:r>
+        <w:t xml:space="preserve">to </w:t>
+      </w:r>
+      <w:r>
+        <w:t>only fill-in the fields applicable to the product(s)</w:t>
+      </w:r>
+      <w:r>
+        <w:t xml:space="preserve"> being</w:t>
+      </w:r>
+      <w:r>
+        <w:t xml:space="preserve"> entered. Another important rule seen in the above screenshot is the need for 5 rows of product handles, even though only 2 options exist. The reason 5 rows are needed even though variation 1 (Copper) and Variation 2 (Brass) </w:t>
       </w:r>
       <w:r>
         <w:rPr>
@@ -937,11 +947,14 @@
           <w:rPr>
             <w:rStyle w:val="Hyperlink"/>
           </w:rPr>
-          <w:t>https://cdn.shopify.com/s/files/1/0766/0915/files/The_Loving_Paw_Backup_Inventory_CSV_With_Images.csv?1859276011081501917</w:t>
+          <w:t>https://cdn.shopify.com/s/files/1/0760/5531/files/The_Loving_Paw_Backup_Inventory_CSV_With_Images.csv?4241447346786097904</w:t>
         </w:r>
       </w:hyperlink>
       <w:r>
         <w:t>).</w:t>
+      </w:r>
+      <w:r>
+        <w:t xml:space="preserve"> </w:t>
       </w:r>
     </w:p>
     <w:p>
@@ -955,6 +968,9 @@
       <w:r>
         <w:t>With the new products imported, our site is taking shape! View/Modify individual products until satisfied with their appearance.</w:t>
       </w:r>
+      <w:r>
+        <w:t xml:space="preserve"> This includes, in TLP’s business case, applying “product.liquid” templates for groups of products with similar customization options.</w:t>
+      </w:r>
     </w:p>
     <w:p>
       <w:pPr>
@@ -983,18 +999,58 @@
         </w:numPr>
       </w:pPr>
       <w:r>
-        <w:t xml:space="preserve">Utilizing a Shopify tutorial, we implemented line item properties through modifying the code for the theme’s “product template” and adding code to display a text field (note in future applications this can be scaled to fit multiple text fields), for each, a Pet’s name, and the owner’s phone number. We must remember to use HTML5’s “required” designation when declaring the text box field for each entry (name and phone no.). </w:t>
-      </w:r>
-      <w:r>
-        <w:t xml:space="preserve">Naming the revised template as “Product.NameAndNumberStandard.Liquid” allows for easy locating for other products with Pet </w:t>
+        <w:rPr>
+          <w:b/>
+        </w:rPr>
+        <w:t xml:space="preserve">Our first business case encompasses products with Pet Name and Owner Phone Number stamping as standard. </w:t>
+      </w:r>
+      <w:r>
+        <w:t xml:space="preserve">In a separate business case this will be a premium option for other categories of products. </w:t>
+      </w:r>
+      <w:r>
+        <w:t>Utilizing a Shopify tutorial</w:t>
+      </w:r>
+      <w:r>
+        <w:t xml:space="preserve"> (</w:t>
+      </w:r>
+      <w:hyperlink r:id="rId16" w:history="1">
+        <w:r>
+          <w:rPr>
+            <w:rStyle w:val="Hyperlink"/>
+          </w:rPr>
+          <w:t>http://docs.shopify.com/support/your-store/products/how-do-I-collect-additional-information-on-the-product-page-Like-for-a-monogram-engraving-or-customization</w:t>
+        </w:r>
+      </w:hyperlink>
+      <w:r>
+        <w:t>)</w:t>
+      </w:r>
+      <w:r>
+        <w:t>,</w:t>
+      </w:r>
+      <w:r>
+        <w:t xml:space="preserve"> </w:t>
+      </w:r>
+      <w:r>
+        <w:t xml:space="preserve">we implemented line item properties through modifying the code for the theme’s “product template” and adding code to display a text field </w:t>
       </w:r>
       <w:r>
         <w:lastRenderedPageBreak/>
-        <w:t xml:space="preserve">Name and Owner Number as standard. </w:t>
+        <w:t xml:space="preserve">(note in future applications this can be scaled to fit multiple text fields), for each, a Pet’s name, and the owner’s phone number. We must remember to use HTML5’s “required” designation when declaring the text box field for each entry (name and phone no.). </w:t>
+      </w:r>
+      <w:r>
+        <w:t xml:space="preserve">Naming the revised template as “Product.NameAndNumberStandard.Liquid” allows for easy locating for other products with Pet Name and Owner Number as standard. </w:t>
       </w:r>
       <w:r>
         <w:t>This product’s page now appears in compliance with business rules.</w:t>
       </w:r>
+    </w:p>
+    <w:p>
+      <w:pPr>
+        <w:pStyle w:val="ListParagraph"/>
+        <w:rPr>
+          <w:noProof/>
+        </w:rPr>
+      </w:pPr>
     </w:p>
     <w:p>
       <w:pPr>
@@ -1006,9 +1062,9 @@
         </w:rPr>
         <w:drawing>
           <wp:inline distT="0" distB="0" distL="0" distR="0">
-            <wp:extent cx="5943600" cy="2263775"/>
-            <wp:effectExtent l="0" t="0" r="0" b="3175"/>
-            <wp:docPr id="19" name="Picture 19"/>
+            <wp:extent cx="5943600" cy="2792730"/>
+            <wp:effectExtent l="0" t="0" r="0" b="7620"/>
+            <wp:docPr id="1" name="Picture 1"/>
             <wp:cNvGraphicFramePr>
               <a:graphicFrameLocks xmlns:a="http://schemas.openxmlformats.org/drawingml/2006/main" noChangeAspect="1"/>
             </wp:cNvGraphicFramePr>
@@ -1016,69 +1072,7 @@
               <a:graphicData uri="http://schemas.openxmlformats.org/drawingml/2006/picture">
                 <pic:pic xmlns:pic="http://schemas.openxmlformats.org/drawingml/2006/picture">
                   <pic:nvPicPr>
-                    <pic:cNvPr id="19" name="new code inserted into name and number standard template.PNG"/>
-                    <pic:cNvPicPr/>
-                  </pic:nvPicPr>
-                  <pic:blipFill>
-                    <a:blip r:embed="rId16">
-                      <a:extLst>
-                        <a:ext uri="{28A0092B-C50C-407E-A947-70E740481C1C}">
-                          <a14:useLocalDpi xmlns:a14="http://schemas.microsoft.com/office/drawing/2010/main" val="0"/>
-                        </a:ext>
-                      </a:extLst>
-                    </a:blip>
-                    <a:stretch>
-                      <a:fillRect/>
-                    </a:stretch>
-                  </pic:blipFill>
-                  <pic:spPr>
-                    <a:xfrm>
-                      <a:off x="0" y="0"/>
-                      <a:ext cx="5943600" cy="2263775"/>
-                    </a:xfrm>
-                    <a:prstGeom prst="rect">
-                      <a:avLst/>
-                    </a:prstGeom>
-                  </pic:spPr>
-                </pic:pic>
-              </a:graphicData>
-            </a:graphic>
-          </wp:inline>
-        </w:drawing>
-      </w:r>
-    </w:p>
-    <w:p>
-      <w:pPr>
-        <w:pStyle w:val="ListParagraph"/>
-      </w:pPr>
-      <w:r>
-        <w:t>Shown above, we implemented 2 simple text fields one for Pet name, and another for Owner Phone number. Utilizing the required field, the template is now able to validate user entries.</w:t>
-      </w:r>
-    </w:p>
-    <w:p>
-      <w:pPr>
-        <w:pStyle w:val="ListParagraph"/>
-      </w:pPr>
-      <w:r>
-        <w:t xml:space="preserve">This template becomes named “Product.NameAndNumberStandard.Liquid” for future use in similar applications. </w:t>
-      </w:r>
-      <w:r>
-        <w:rPr>
-          <w:noProof/>
-        </w:rPr>
-        <w:drawing>
-          <wp:inline distT="0" distB="0" distL="0" distR="0">
-            <wp:extent cx="5943600" cy="4736465"/>
-            <wp:effectExtent l="0" t="0" r="0" b="6985"/>
-            <wp:docPr id="18" name="Picture 18"/>
-            <wp:cNvGraphicFramePr>
-              <a:graphicFrameLocks xmlns:a="http://schemas.openxmlformats.org/drawingml/2006/main" noChangeAspect="1"/>
-            </wp:cNvGraphicFramePr>
-            <a:graphic xmlns:a="http://schemas.openxmlformats.org/drawingml/2006/main">
-              <a:graphicData uri="http://schemas.openxmlformats.org/drawingml/2006/picture">
-                <pic:pic xmlns:pic="http://schemas.openxmlformats.org/drawingml/2006/picture">
-                  <pic:nvPicPr>
-                    <pic:cNvPr id="18" name="new product page with name and number fields included in the product template.PNG"/>
+                    <pic:cNvPr id="1" name="new code inserted into name and number standard template.PNG"/>
                     <pic:cNvPicPr/>
                   </pic:nvPicPr>
                   <pic:blipFill>
@@ -1096,7 +1090,7 @@
                   <pic:spPr>
                     <a:xfrm>
                       <a:off x="0" y="0"/>
-                      <a:ext cx="5943600" cy="4736465"/>
+                      <a:ext cx="5943600" cy="2792730"/>
                     </a:xfrm>
                     <a:prstGeom prst="rect">
                       <a:avLst/>
@@ -1113,6 +1107,77 @@
       <w:pPr>
         <w:pStyle w:val="ListParagraph"/>
       </w:pPr>
+      <w:r>
+        <w:t>Shown above, we implemented 2 simple text fields one for Pet name, and another for Owner Phone number. Utilizing the required field, the template is now able to validate user entries.</w:t>
+      </w:r>
+      <w:r>
+        <w:t xml:space="preserve"> </w:t>
+      </w:r>
+      <w:r>
+        <w:t>This template becomes named “Product.NameAndNumberSt</w:t>
+      </w:r>
+      <w:r>
+        <w:t>andard.Liquid” for future use</w:t>
+      </w:r>
+      <w:r>
+        <w:t xml:space="preserve">. </w:t>
+      </w:r>
+    </w:p>
+    <w:p>
+      <w:pPr>
+        <w:pStyle w:val="ListParagraph"/>
+      </w:pPr>
+      <w:r>
+        <w:rPr>
+          <w:noProof/>
+        </w:rPr>
+        <w:drawing>
+          <wp:inline distT="0" distB="0" distL="0" distR="0">
+            <wp:extent cx="4048125" cy="3225958"/>
+            <wp:effectExtent l="0" t="0" r="0" b="0"/>
+            <wp:docPr id="18" name="Picture 18"/>
+            <wp:cNvGraphicFramePr>
+              <a:graphicFrameLocks xmlns:a="http://schemas.openxmlformats.org/drawingml/2006/main" noChangeAspect="1"/>
+            </wp:cNvGraphicFramePr>
+            <a:graphic xmlns:a="http://schemas.openxmlformats.org/drawingml/2006/main">
+              <a:graphicData uri="http://schemas.openxmlformats.org/drawingml/2006/picture">
+                <pic:pic xmlns:pic="http://schemas.openxmlformats.org/drawingml/2006/picture">
+                  <pic:nvPicPr>
+                    <pic:cNvPr id="18" name="new product page with name and number fields included in the product template.PNG"/>
+                    <pic:cNvPicPr/>
+                  </pic:nvPicPr>
+                  <pic:blipFill>
+                    <a:blip r:embed="rId18">
+                      <a:extLst>
+                        <a:ext uri="{28A0092B-C50C-407E-A947-70E740481C1C}">
+                          <a14:useLocalDpi xmlns:a14="http://schemas.microsoft.com/office/drawing/2010/main" val="0"/>
+                        </a:ext>
+                      </a:extLst>
+                    </a:blip>
+                    <a:stretch>
+                      <a:fillRect/>
+                    </a:stretch>
+                  </pic:blipFill>
+                  <pic:spPr>
+                    <a:xfrm>
+                      <a:off x="0" y="0"/>
+                      <a:ext cx="4070587" cy="3243858"/>
+                    </a:xfrm>
+                    <a:prstGeom prst="rect">
+                      <a:avLst/>
+                    </a:prstGeom>
+                  </pic:spPr>
+                </pic:pic>
+              </a:graphicData>
+            </a:graphic>
+          </wp:inline>
+        </w:drawing>
+      </w:r>
+    </w:p>
+    <w:p>
+      <w:pPr>
+        <w:pStyle w:val="ListParagraph"/>
+      </w:pPr>
     </w:p>
     <w:p>
       <w:pPr>
@@ -1123,15 +1188,1003 @@
         </w:numPr>
       </w:pPr>
       <w:r>
+        <w:lastRenderedPageBreak/>
         <w:t>The Product.NameAndNumberStandard.Liquid template is available for download at</w:t>
       </w:r>
-    </w:p>
-    <w:p>
-      <w:pPr>
-        <w:pStyle w:val="ListParagraph"/>
-      </w:pPr>
+      <w:r>
+        <w:t xml:space="preserve"> (</w:t>
+      </w:r>
+      <w:hyperlink r:id="rId19" w:history="1">
+        <w:r>
+          <w:rPr>
+            <w:rStyle w:val="Hyperlink"/>
+          </w:rPr>
+          <w:t>https://cdn.shopify.com/s/files/1/0760/5531/files/product.nameandnumberstandard.liquid.txt?17210124432529771243</w:t>
+        </w:r>
+      </w:hyperlink>
+      <w:r>
+        <w:t xml:space="preserve">). </w:t>
+      </w:r>
+    </w:p>
+    <w:p>
+      <w:pPr>
+        <w:pStyle w:val="ListParagraph"/>
+        <w:numPr>
+          <w:ilvl w:val="0"/>
+          <w:numId w:val="1"/>
+        </w:numPr>
+      </w:pPr>
+      <w:r>
+        <w:t>The next business case, covering much of The Loving Paw’s Tag-Line ID products is a premium stamping option which will cost an additional $3.00 should customers select it. This option includes similar features to the “</w:t>
+      </w:r>
+      <w:r>
+        <w:t>Product.NameAndNumberStandard.Liquid</w:t>
+      </w:r>
+      <w:r>
+        <w:t xml:space="preserve">” however the need for the additional charge to be calculated </w:t>
+      </w:r>
+      <w:r>
+        <w:rPr>
+          <w:b/>
+        </w:rPr>
+        <w:t xml:space="preserve">necessitates a separate template for products with this option. </w:t>
+      </w:r>
+    </w:p>
+    <w:p>
+      <w:pPr>
+        <w:pStyle w:val="ListParagraph"/>
+        <w:numPr>
+          <w:ilvl w:val="0"/>
+          <w:numId w:val="1"/>
+        </w:numPr>
+      </w:pPr>
+      <w:r>
+        <w:t>Utilizing yet another Shopify developer-</w:t>
+      </w:r>
+      <w:r>
+        <w:t>authored tutorial</w:t>
+      </w:r>
+      <w:r>
+        <w:t xml:space="preserve"> (</w:t>
+      </w:r>
+      <w:hyperlink r:id="rId20" w:history="1">
+        <w:r>
+          <w:rPr>
+            <w:rStyle w:val="Hyperlink"/>
+          </w:rPr>
+          <w:t>http://docs.shopify.com/support/your-store/products/how-do-I-collect-additional-information-on-the-product-page-Like-for-a-monogram-engraving-or-customization</w:t>
+        </w:r>
+      </w:hyperlink>
+      <w:r>
+        <w:t>)</w:t>
+      </w:r>
+      <w:r>
+        <w:t>,</w:t>
+      </w:r>
       <w:r>
         <w:t xml:space="preserve"> </w:t>
+      </w:r>
+      <w:r>
+        <w:rPr>
+          <w:i/>
+        </w:rPr>
+        <w:t xml:space="preserve">for reference, </w:t>
+      </w:r>
+      <w:r>
+        <w:t>we made additions to yet another variation/copy of the “</w:t>
+      </w:r>
+      <w:r>
+        <w:t>product.l</w:t>
+      </w:r>
+      <w:r>
+        <w:t>iquid”</w:t>
+      </w:r>
+      <w:r>
+        <w:t xml:space="preserve"> (copying product.l</w:t>
+      </w:r>
+      <w:r>
+        <w:t>iquid’s contents into a new blank template created, which we named “</w:t>
+      </w:r>
+      <w:r>
+        <w:t>product.monogram.l</w:t>
+      </w:r>
+      <w:r>
+        <w:t>iquid” to signify premium personalization.</w:t>
+      </w:r>
+    </w:p>
+    <w:p>
+      <w:pPr>
+        <w:pStyle w:val="ListParagraph"/>
+        <w:numPr>
+          <w:ilvl w:val="0"/>
+          <w:numId w:val="1"/>
+        </w:numPr>
+      </w:pPr>
+      <w:r>
+        <w:t>The changes committed to the product.monogram.l</w:t>
+      </w:r>
+      <w:r>
+        <w:t>iquid file are shown below and discussed as well.</w:t>
+      </w:r>
+    </w:p>
+    <w:p>
+      <w:pPr>
+        <w:pStyle w:val="ListParagraph"/>
+      </w:pPr>
+      <w:r>
+        <w:rPr>
+          <w:noProof/>
+        </w:rPr>
+        <w:drawing>
+          <wp:inline distT="0" distB="0" distL="0" distR="0">
+            <wp:extent cx="5943600" cy="2923540"/>
+            <wp:effectExtent l="0" t="0" r="0" b="0"/>
+            <wp:docPr id="7" name="Picture 7"/>
+            <wp:cNvGraphicFramePr>
+              <a:graphicFrameLocks xmlns:a="http://schemas.openxmlformats.org/drawingml/2006/main" noChangeAspect="1"/>
+            </wp:cNvGraphicFramePr>
+            <a:graphic xmlns:a="http://schemas.openxmlformats.org/drawingml/2006/main">
+              <a:graphicData uri="http://schemas.openxmlformats.org/drawingml/2006/picture">
+                <pic:pic xmlns:pic="http://schemas.openxmlformats.org/drawingml/2006/picture">
+                  <pic:nvPicPr>
+                    <pic:cNvPr id="7" name="product monogram liquid top hidden text fields.PNG"/>
+                    <pic:cNvPicPr/>
+                  </pic:nvPicPr>
+                  <pic:blipFill>
+                    <a:blip r:embed="rId21">
+                      <a:extLst>
+                        <a:ext uri="{28A0092B-C50C-407E-A947-70E740481C1C}">
+                          <a14:useLocalDpi xmlns:a14="http://schemas.microsoft.com/office/drawing/2010/main" val="0"/>
+                        </a:ext>
+                      </a:extLst>
+                    </a:blip>
+                    <a:stretch>
+                      <a:fillRect/>
+                    </a:stretch>
+                  </pic:blipFill>
+                  <pic:spPr>
+                    <a:xfrm>
+                      <a:off x="0" y="0"/>
+                      <a:ext cx="5943600" cy="2923540"/>
+                    </a:xfrm>
+                    <a:prstGeom prst="rect">
+                      <a:avLst/>
+                    </a:prstGeom>
+                  </pic:spPr>
+                </pic:pic>
+              </a:graphicData>
+            </a:graphic>
+          </wp:inline>
+        </w:drawing>
+      </w:r>
+    </w:p>
+    <w:p>
+      <w:pPr>
+        <w:pStyle w:val="ListParagraph"/>
+      </w:pPr>
+      <w:r>
+        <w:t>By utilizing text fields with the class “hidden”, each text field (separate block of code shown above) are created upon page load however remain hidden, or invisible to users until a choice on the premium option is taken. At the bottom of this “product.monogram.liquid”</w:t>
+      </w:r>
+      <w:r>
+        <w:t xml:space="preserve"> page we installed the j</w:t>
+      </w:r>
+      <w:r>
+        <w:t xml:space="preserve">Query code which will determine if the user picked “yes” from the drop-down menu prompting them to select or reject premium stamping options. </w:t>
+      </w:r>
+      <w:r>
+        <w:t>At this step we made the text fields, triggered them to be hidden by default, and at the bottom of the page, shown below, we will install the logic to determine their future state.</w:t>
+      </w:r>
+    </w:p>
+    <w:p>
+      <w:pPr>
+        <w:pStyle w:val="ListParagraph"/>
+      </w:pPr>
+    </w:p>
+    <w:p>
+      <w:pPr>
+        <w:pStyle w:val="ListParagraph"/>
+      </w:pPr>
+      <w:r>
+        <w:rPr>
+          <w:noProof/>
+        </w:rPr>
+        <w:lastRenderedPageBreak/>
+        <w:drawing>
+          <wp:inline distT="0" distB="0" distL="0" distR="0">
+            <wp:extent cx="5943600" cy="2792095"/>
+            <wp:effectExtent l="0" t="0" r="0" b="8255"/>
+            <wp:docPr id="8" name="Picture 8"/>
+            <wp:cNvGraphicFramePr>
+              <a:graphicFrameLocks xmlns:a="http://schemas.openxmlformats.org/drawingml/2006/main" noChangeAspect="1"/>
+            </wp:cNvGraphicFramePr>
+            <a:graphic xmlns:a="http://schemas.openxmlformats.org/drawingml/2006/main">
+              <a:graphicData uri="http://schemas.openxmlformats.org/drawingml/2006/picture">
+                <pic:pic xmlns:pic="http://schemas.openxmlformats.org/drawingml/2006/picture">
+                  <pic:nvPicPr>
+                    <pic:cNvPr id="8" name="product monogram liquid top trigger for hidden text fields.PNG"/>
+                    <pic:cNvPicPr/>
+                  </pic:nvPicPr>
+                  <pic:blipFill>
+                    <a:blip r:embed="rId22">
+                      <a:extLst>
+                        <a:ext uri="{28A0092B-C50C-407E-A947-70E740481C1C}">
+                          <a14:useLocalDpi xmlns:a14="http://schemas.microsoft.com/office/drawing/2010/main" val="0"/>
+                        </a:ext>
+                      </a:extLst>
+                    </a:blip>
+                    <a:stretch>
+                      <a:fillRect/>
+                    </a:stretch>
+                  </pic:blipFill>
+                  <pic:spPr>
+                    <a:xfrm>
+                      <a:off x="0" y="0"/>
+                      <a:ext cx="5943600" cy="2792095"/>
+                    </a:xfrm>
+                    <a:prstGeom prst="rect">
+                      <a:avLst/>
+                    </a:prstGeom>
+                  </pic:spPr>
+                </pic:pic>
+              </a:graphicData>
+            </a:graphic>
+          </wp:inline>
+        </w:drawing>
+      </w:r>
+    </w:p>
+    <w:p>
+      <w:pPr>
+        <w:pStyle w:val="ListParagraph"/>
+        <w:rPr>
+          <w:b/>
+        </w:rPr>
+      </w:pPr>
+      <w:r>
+        <w:t xml:space="preserve">As can be seen, the user will be prompted, via a “single-option-selector” a fancy way of describing a drop-down-menu, to select, </w:t>
+      </w:r>
+      <w:r>
+        <w:rPr>
+          <w:i/>
+        </w:rPr>
+        <w:t>or keep</w:t>
+      </w:r>
+      <w:r>
+        <w:t xml:space="preserve"> “No” </w:t>
+      </w:r>
+      <w:r>
+        <w:rPr>
+          <w:b/>
+        </w:rPr>
+        <w:t>since it is the default selection at page load</w:t>
+      </w:r>
+      <w:r>
+        <w:t xml:space="preserve">, or select “Yes” </w:t>
+      </w:r>
+      <w:r>
+        <w:rPr>
+          <w:b/>
+        </w:rPr>
+        <w:t xml:space="preserve">capitalization is critical. A lower case “yes” on the product page means this code should reflect the “yes” and match all capitalization patterns. </w:t>
+      </w:r>
+    </w:p>
+    <w:p>
+      <w:pPr>
+        <w:pStyle w:val="ListParagraph"/>
+        <w:rPr>
+          <w:b/>
+        </w:rPr>
+      </w:pPr>
+    </w:p>
+    <w:p>
+      <w:pPr>
+        <w:pStyle w:val="ListParagraph"/>
+      </w:pPr>
+      <w:r>
+        <w:t>The first “if (jQuery(this).val() === ‘Yes’) {   }</w:t>
+      </w:r>
+      <w:r>
+        <w:rPr>
+          <w:b/>
+        </w:rPr>
+        <w:t xml:space="preserve"> </w:t>
+      </w:r>
+      <w:r>
+        <w:t xml:space="preserve">block of code checks if the user chose “Yes” for the premium stamping option. If this is true, we remove the hidden attribute from the “Stamping Name” text field and then give it a location. Then the disabled feature is removed making the text box available for user entry/interaction. This logic is also duplicated (with 2 more lines) for the “Stamping Number” fields.  It is important to note the dependency, The Loving Paw, to standardize processes offers these options together only. Meaning there is no logic needed to activate only one text field and not the other. </w:t>
+      </w:r>
+    </w:p>
+    <w:p>
+      <w:pPr>
+        <w:pStyle w:val="ListParagraph"/>
+      </w:pPr>
+    </w:p>
+    <w:p>
+      <w:pPr>
+        <w:pStyle w:val="ListParagraph"/>
+      </w:pPr>
+      <w:r>
+        <w:t xml:space="preserve">Finally, in line 318 shown above, the “else {…….  }” block of code is for the case that the user did not pick “Yes”, which since this is a drop-down-menu means they must have chosen the other option “No”. Therefore the 2 text fields are once again given the hidden class and the disabled attribute. A product page utilizing this business logic is shown below for demonstration. </w:t>
+      </w:r>
+    </w:p>
+    <w:p>
+      <w:pPr>
+        <w:pStyle w:val="ListParagraph"/>
+      </w:pPr>
+      <w:r>
+        <w:rPr>
+          <w:noProof/>
+        </w:rPr>
+        <w:lastRenderedPageBreak/>
+        <mc:AlternateContent>
+          <mc:Choice Requires="wps">
+            <w:drawing>
+              <wp:anchor distT="45720" distB="45720" distL="114300" distR="114300" simplePos="0" relativeHeight="251661312" behindDoc="0" locked="0" layoutInCell="1" allowOverlap="1" wp14:anchorId="44CFCA6A" wp14:editId="72952251">
+                <wp:simplePos x="0" y="0"/>
+                <wp:positionH relativeFrom="margin">
+                  <wp:posOffset>876300</wp:posOffset>
+                </wp:positionH>
+                <wp:positionV relativeFrom="paragraph">
+                  <wp:posOffset>3409950</wp:posOffset>
+                </wp:positionV>
+                <wp:extent cx="4905375" cy="1404620"/>
+                <wp:effectExtent l="0" t="0" r="0" b="0"/>
+                <wp:wrapNone/>
+                <wp:docPr id="10" name="Text Box 2"/>
+                <wp:cNvGraphicFramePr>
+                  <a:graphicFrameLocks xmlns:a="http://schemas.openxmlformats.org/drawingml/2006/main"/>
+                </wp:cNvGraphicFramePr>
+                <a:graphic xmlns:a="http://schemas.openxmlformats.org/drawingml/2006/main">
+                  <a:graphicData uri="http://schemas.microsoft.com/office/word/2010/wordprocessingShape">
+                    <wps:wsp>
+                      <wps:cNvSpPr txBox="1">
+                        <a:spLocks noChangeArrowheads="1"/>
+                      </wps:cNvSpPr>
+                      <wps:spPr bwMode="auto">
+                        <a:xfrm>
+                          <a:off x="0" y="0"/>
+                          <a:ext cx="4905375" cy="1404620"/>
+                        </a:xfrm>
+                        <a:prstGeom prst="rect">
+                          <a:avLst/>
+                        </a:prstGeom>
+                        <a:noFill/>
+                        <a:ln w="9525">
+                          <a:noFill/>
+                          <a:miter lim="800000"/>
+                          <a:headEnd/>
+                          <a:tailEnd/>
+                        </a:ln>
+                      </wps:spPr>
+                      <wps:txbx>
+                        <w:txbxContent>
+                          <w:p>
+                            <w:pPr>
+                              <w:rPr>
+                                <w:b/>
+                                <w:color w:val="FF0000"/>
+                                <w:sz w:val="36"/>
+                                <w:szCs w:val="36"/>
+                              </w:rPr>
+                            </w:pPr>
+                            <w:r>
+                              <w:rPr>
+                                <w:b/>
+                                <w:color w:val="FF0000"/>
+                                <w:sz w:val="36"/>
+                                <w:szCs w:val="36"/>
+                              </w:rPr>
+                              <w:t>Customer Turns-Down Custom Stamping Option</w:t>
+                            </w:r>
+                          </w:p>
+                        </w:txbxContent>
+                      </wps:txbx>
+                      <wps:bodyPr rot="0" vert="horz" wrap="square" lIns="91440" tIns="45720" rIns="91440" bIns="45720" anchor="t" anchorCtr="0">
+                        <a:spAutoFit/>
+                      </wps:bodyPr>
+                    </wps:wsp>
+                  </a:graphicData>
+                </a:graphic>
+                <wp14:sizeRelH relativeFrom="margin">
+                  <wp14:pctWidth>0</wp14:pctWidth>
+                </wp14:sizeRelH>
+                <wp14:sizeRelV relativeFrom="margin">
+                  <wp14:pctHeight>20000</wp14:pctHeight>
+                </wp14:sizeRelV>
+              </wp:anchor>
+            </w:drawing>
+          </mc:Choice>
+          <mc:Fallback>
+            <w:pict>
+              <v:shapetype w14:anchorId="44CFCA6A" id="_x0000_t202" coordsize="21600,21600" o:spt="202" path="m,l,21600r21600,l21600,xe">
+                <v:stroke joinstyle="miter"/>
+                <v:path gradientshapeok="t" o:connecttype="rect"/>
+              </v:shapetype>
+              <v:shape id="_x0000_s1027" type="#_x0000_t202" style="position:absolute;left:0;text-align:left;margin-left:69pt;margin-top:268.5pt;width:386.25pt;height:110.6pt;z-index:251661312;visibility:visible;mso-wrap-style:square;mso-width-percent:0;mso-height-percent:200;mso-wrap-distance-left:9pt;mso-wrap-distance-top:3.6pt;mso-wrap-distance-right:9pt;mso-wrap-distance-bottom:3.6pt;mso-position-horizontal:absolute;mso-position-horizontal-relative:margin;mso-position-vertical:absolute;mso-position-vertical-relative:text;mso-width-percent:0;mso-height-percent:200;mso-width-relative:margin;mso-height-relative:margin;v-text-anchor:top" o:gfxdata="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" filled="f" stroked="f">
+                <v:textbox style="mso-fit-shape-to-text:t">
+                  <w:txbxContent>
+                    <w:p>
+                      <w:pPr>
+                        <w:rPr>
+                          <w:b/>
+                          <w:color w:val="FF0000"/>
+                          <w:sz w:val="36"/>
+                          <w:szCs w:val="36"/>
+                        </w:rPr>
+                      </w:pPr>
+                      <w:r>
+                        <w:rPr>
+                          <w:b/>
+                          <w:color w:val="FF0000"/>
+                          <w:sz w:val="36"/>
+                          <w:szCs w:val="36"/>
+                        </w:rPr>
+                        <w:t>Customer Turns-Down Custom Stamping Option</w:t>
+                      </w:r>
+                    </w:p>
+                  </w:txbxContent>
+                </v:textbox>
+                <w10:wrap anchorx="margin"/>
+              </v:shape>
+            </w:pict>
+          </mc:Fallback>
+        </mc:AlternateContent>
+      </w:r>
+      <w:r>
+        <w:rPr>
+          <w:noProof/>
+        </w:rPr>
+        <w:drawing>
+          <wp:inline distT="0" distB="0" distL="0" distR="0">
+            <wp:extent cx="5943600" cy="4268470"/>
+            <wp:effectExtent l="0" t="0" r="0" b="0"/>
+            <wp:docPr id="9" name="Picture 9"/>
+            <wp:cNvGraphicFramePr>
+              <a:graphicFrameLocks xmlns:a="http://schemas.openxmlformats.org/drawingml/2006/main" noChangeAspect="1"/>
+            </wp:cNvGraphicFramePr>
+            <a:graphic xmlns:a="http://schemas.openxmlformats.org/drawingml/2006/main">
+              <a:graphicData uri="http://schemas.openxmlformats.org/drawingml/2006/picture">
+                <pic:pic xmlns:pic="http://schemas.openxmlformats.org/drawingml/2006/picture">
+                  <pic:nvPicPr>
+                    <pic:cNvPr id="9" name="No to premium stamping product monogram liquid example product.PNG"/>
+                    <pic:cNvPicPr/>
+                  </pic:nvPicPr>
+                  <pic:blipFill>
+                    <a:blip r:embed="rId23">
+                      <a:extLst>
+                        <a:ext uri="{28A0092B-C50C-407E-A947-70E740481C1C}">
+                          <a14:useLocalDpi xmlns:a14="http://schemas.microsoft.com/office/drawing/2010/main" val="0"/>
+                        </a:ext>
+                      </a:extLst>
+                    </a:blip>
+                    <a:stretch>
+                      <a:fillRect/>
+                    </a:stretch>
+                  </pic:blipFill>
+                  <pic:spPr>
+                    <a:xfrm>
+                      <a:off x="0" y="0"/>
+                      <a:ext cx="5943600" cy="4268470"/>
+                    </a:xfrm>
+                    <a:prstGeom prst="rect">
+                      <a:avLst/>
+                    </a:prstGeom>
+                  </pic:spPr>
+                </pic:pic>
+              </a:graphicData>
+            </a:graphic>
+          </wp:inline>
+        </w:drawing>
+      </w:r>
+    </w:p>
+    <w:p>
+      <w:pPr>
+        <w:pStyle w:val="ListParagraph"/>
+      </w:pPr>
+      <w:r>
+        <w:t>Above, the customer decided not to request custom stamping and the price remained $10.00.</w:t>
+      </w:r>
+    </w:p>
+    <w:p>
+      <w:pPr>
+        <w:pStyle w:val="ListParagraph"/>
+      </w:pPr>
+    </w:p>
+    <w:p>
+      <w:pPr>
+        <w:pStyle w:val="ListParagraph"/>
+      </w:pPr>
+      <w:r>
+        <w:rPr>
+          <w:noProof/>
+        </w:rPr>
+        <w:lastRenderedPageBreak/>
+        <mc:AlternateContent>
+          <mc:Choice Requires="wps">
+            <w:drawing>
+              <wp:anchor distT="45720" distB="45720" distL="114300" distR="114300" simplePos="0" relativeHeight="251663360" behindDoc="0" locked="0" layoutInCell="1" allowOverlap="1" wp14:anchorId="210963AF" wp14:editId="0041E507">
+                <wp:simplePos x="0" y="0"/>
+                <wp:positionH relativeFrom="margin">
+                  <wp:align>right</wp:align>
+                </wp:positionH>
+                <wp:positionV relativeFrom="paragraph">
+                  <wp:posOffset>3733800</wp:posOffset>
+                </wp:positionV>
+                <wp:extent cx="5219700" cy="1404620"/>
+                <wp:effectExtent l="0" t="0" r="0" b="0"/>
+                <wp:wrapNone/>
+                <wp:docPr id="20" name="Text Box 2"/>
+                <wp:cNvGraphicFramePr>
+                  <a:graphicFrameLocks xmlns:a="http://schemas.openxmlformats.org/drawingml/2006/main"/>
+                </wp:cNvGraphicFramePr>
+                <a:graphic xmlns:a="http://schemas.openxmlformats.org/drawingml/2006/main">
+                  <a:graphicData uri="http://schemas.microsoft.com/office/word/2010/wordprocessingShape">
+                    <wps:wsp>
+                      <wps:cNvSpPr txBox="1">
+                        <a:spLocks noChangeArrowheads="1"/>
+                      </wps:cNvSpPr>
+                      <wps:spPr bwMode="auto">
+                        <a:xfrm>
+                          <a:off x="0" y="0"/>
+                          <a:ext cx="5219700" cy="1404620"/>
+                        </a:xfrm>
+                        <a:prstGeom prst="rect">
+                          <a:avLst/>
+                        </a:prstGeom>
+                        <a:noFill/>
+                        <a:ln w="9525">
+                          <a:noFill/>
+                          <a:miter lim="800000"/>
+                          <a:headEnd/>
+                          <a:tailEnd/>
+                        </a:ln>
+                      </wps:spPr>
+                      <wps:txbx>
+                        <w:txbxContent>
+                          <w:p>
+                            <w:pPr>
+                              <w:rPr>
+                                <w:b/>
+                                <w:color w:val="FF0000"/>
+                                <w:sz w:val="36"/>
+                                <w:szCs w:val="36"/>
+                              </w:rPr>
+                            </w:pPr>
+                            <w:r>
+                              <w:rPr>
+                                <w:b/>
+                                <w:color w:val="FF0000"/>
+                                <w:sz w:val="36"/>
+                                <w:szCs w:val="36"/>
+                              </w:rPr>
+                              <w:t>Customer Selects</w:t>
+                            </w:r>
+                            <w:r>
+                              <w:rPr>
+                                <w:b/>
+                                <w:color w:val="FF0000"/>
+                                <w:sz w:val="36"/>
+                                <w:szCs w:val="36"/>
+                              </w:rPr>
+                              <w:t xml:space="preserve"> Custom Stamping Option</w:t>
+                            </w:r>
+                            <w:r>
+                              <w:rPr>
+                                <w:b/>
+                                <w:color w:val="FF0000"/>
+                                <w:sz w:val="36"/>
+                                <w:szCs w:val="36"/>
+                              </w:rPr>
+                              <w:t xml:space="preserve"> (+ $3.00)</w:t>
+                            </w:r>
+                          </w:p>
+                        </w:txbxContent>
+                      </wps:txbx>
+                      <wps:bodyPr rot="0" vert="horz" wrap="square" lIns="91440" tIns="45720" rIns="91440" bIns="45720" anchor="t" anchorCtr="0">
+                        <a:spAutoFit/>
+                      </wps:bodyPr>
+                    </wps:wsp>
+                  </a:graphicData>
+                </a:graphic>
+                <wp14:sizeRelH relativeFrom="margin">
+                  <wp14:pctWidth>0</wp14:pctWidth>
+                </wp14:sizeRelH>
+                <wp14:sizeRelV relativeFrom="margin">
+                  <wp14:pctHeight>20000</wp14:pctHeight>
+                </wp14:sizeRelV>
+              </wp:anchor>
+            </w:drawing>
+          </mc:Choice>
+          <mc:Fallback>
+            <w:pict>
+              <v:shape w14:anchorId="210963AF" id="_x0000_s1028" type="#_x0000_t202" style="position:absolute;left:0;text-align:left;margin-left:359.8pt;margin-top:294pt;width:411pt;height:110.6pt;z-index:251663360;visibility:visible;mso-wrap-style:square;mso-width-percent:0;mso-height-percent:200;mso-wrap-distance-left:9pt;mso-wrap-distance-top:3.6pt;mso-wrap-distance-right:9pt;mso-wrap-distance-bottom:3.6pt;mso-position-horizontal:right;mso-position-horizontal-relative:margin;mso-position-vertical:absolute;mso-position-vertical-relative:text;mso-width-percent:0;mso-height-percent:200;mso-width-relative:margin;mso-height-relative:margin;v-text-anchor:top" o:gfxdata="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" filled="f" stroked="f">
+                <v:textbox style="mso-fit-shape-to-text:t">
+                  <w:txbxContent>
+                    <w:p>
+                      <w:pPr>
+                        <w:rPr>
+                          <w:b/>
+                          <w:color w:val="FF0000"/>
+                          <w:sz w:val="36"/>
+                          <w:szCs w:val="36"/>
+                        </w:rPr>
+                      </w:pPr>
+                      <w:r>
+                        <w:rPr>
+                          <w:b/>
+                          <w:color w:val="FF0000"/>
+                          <w:sz w:val="36"/>
+                          <w:szCs w:val="36"/>
+                        </w:rPr>
+                        <w:t>Customer Selects</w:t>
+                      </w:r>
+                      <w:r>
+                        <w:rPr>
+                          <w:b/>
+                          <w:color w:val="FF0000"/>
+                          <w:sz w:val="36"/>
+                          <w:szCs w:val="36"/>
+                        </w:rPr>
+                        <w:t xml:space="preserve"> Custom Stamping Option</w:t>
+                      </w:r>
+                      <w:r>
+                        <w:rPr>
+                          <w:b/>
+                          <w:color w:val="FF0000"/>
+                          <w:sz w:val="36"/>
+                          <w:szCs w:val="36"/>
+                        </w:rPr>
+                        <w:t xml:space="preserve"> (+ $3.00)</w:t>
+                      </w:r>
+                    </w:p>
+                  </w:txbxContent>
+                </v:textbox>
+                <w10:wrap anchorx="margin"/>
+              </v:shape>
+            </w:pict>
+          </mc:Fallback>
+        </mc:AlternateContent>
+      </w:r>
+      <w:r>
+        <w:rPr>
+          <w:noProof/>
+        </w:rPr>
+        <w:drawing>
+          <wp:inline distT="0" distB="0" distL="0" distR="0">
+            <wp:extent cx="5943600" cy="4658995"/>
+            <wp:effectExtent l="0" t="0" r="0" b="8255"/>
+            <wp:docPr id="11" name="Picture 11"/>
+            <wp:cNvGraphicFramePr>
+              <a:graphicFrameLocks xmlns:a="http://schemas.openxmlformats.org/drawingml/2006/main" noChangeAspect="1"/>
+            </wp:cNvGraphicFramePr>
+            <a:graphic xmlns:a="http://schemas.openxmlformats.org/drawingml/2006/main">
+              <a:graphicData uri="http://schemas.openxmlformats.org/drawingml/2006/picture">
+                <pic:pic xmlns:pic="http://schemas.openxmlformats.org/drawingml/2006/picture">
+                  <pic:nvPicPr>
+                    <pic:cNvPr id="11" name="Yes to premium stamping product monogram liquid example product.PNG"/>
+                    <pic:cNvPicPr/>
+                  </pic:nvPicPr>
+                  <pic:blipFill>
+                    <a:blip r:embed="rId24">
+                      <a:extLst>
+                        <a:ext uri="{28A0092B-C50C-407E-A947-70E740481C1C}">
+                          <a14:useLocalDpi xmlns:a14="http://schemas.microsoft.com/office/drawing/2010/main" val="0"/>
+                        </a:ext>
+                      </a:extLst>
+                    </a:blip>
+                    <a:stretch>
+                      <a:fillRect/>
+                    </a:stretch>
+                  </pic:blipFill>
+                  <pic:spPr>
+                    <a:xfrm>
+                      <a:off x="0" y="0"/>
+                      <a:ext cx="5943600" cy="4658995"/>
+                    </a:xfrm>
+                    <a:prstGeom prst="rect">
+                      <a:avLst/>
+                    </a:prstGeom>
+                  </pic:spPr>
+                </pic:pic>
+              </a:graphicData>
+            </a:graphic>
+          </wp:inline>
+        </w:drawing>
+      </w:r>
+    </w:p>
+    <w:p>
+      <w:pPr>
+        <w:pStyle w:val="ListParagraph"/>
+      </w:pPr>
+      <w:r>
+        <w:t xml:space="preserve">Above, the customer chose custom stamping, and the price and text fields to capture their entries were adjusted according to business rules. It is important to note that the price change was not managed in our coding modifications, but rather within Shopify’s variant attribute custom price system. Our variant system setup for the product used in this tutorial is shown below for reference. </w:t>
+      </w:r>
+    </w:p>
+    <w:p>
+      <w:pPr>
+        <w:pStyle w:val="ListParagraph"/>
+      </w:pPr>
+      <w:r>
+        <w:rPr>
+          <w:noProof/>
+        </w:rPr>
+        <w:drawing>
+          <wp:inline distT="0" distB="0" distL="0" distR="0">
+            <wp:extent cx="5172075" cy="2617880"/>
+            <wp:effectExtent l="0" t="0" r="0" b="0"/>
+            <wp:docPr id="22" name="Picture 22"/>
+            <wp:cNvGraphicFramePr>
+              <a:graphicFrameLocks xmlns:a="http://schemas.openxmlformats.org/drawingml/2006/main" noChangeAspect="1"/>
+            </wp:cNvGraphicFramePr>
+            <a:graphic xmlns:a="http://schemas.openxmlformats.org/drawingml/2006/main">
+              <a:graphicData uri="http://schemas.openxmlformats.org/drawingml/2006/picture">
+                <pic:pic xmlns:pic="http://schemas.openxmlformats.org/drawingml/2006/picture">
+                  <pic:nvPicPr>
+                    <pic:cNvPr id="22" name="product variant for custom stamping add to price.PNG"/>
+                    <pic:cNvPicPr/>
+                  </pic:nvPicPr>
+                  <pic:blipFill>
+                    <a:blip r:embed="rId25">
+                      <a:extLst>
+                        <a:ext uri="{28A0092B-C50C-407E-A947-70E740481C1C}">
+                          <a14:useLocalDpi xmlns:a14="http://schemas.microsoft.com/office/drawing/2010/main" val="0"/>
+                        </a:ext>
+                      </a:extLst>
+                    </a:blip>
+                    <a:stretch>
+                      <a:fillRect/>
+                    </a:stretch>
+                  </pic:blipFill>
+                  <pic:spPr>
+                    <a:xfrm>
+                      <a:off x="0" y="0"/>
+                      <a:ext cx="5214602" cy="2639405"/>
+                    </a:xfrm>
+                    <a:prstGeom prst="rect">
+                      <a:avLst/>
+                    </a:prstGeom>
+                  </pic:spPr>
+                </pic:pic>
+              </a:graphicData>
+            </a:graphic>
+          </wp:inline>
+        </w:drawing>
+      </w:r>
+    </w:p>
+    <w:p>
+      <w:pPr>
+        <w:pStyle w:val="ListParagraph"/>
+        <w:numPr>
+          <w:ilvl w:val="0"/>
+          <w:numId w:val="1"/>
+        </w:numPr>
+      </w:pPr>
+      <w:r>
+        <w:lastRenderedPageBreak/>
+        <w:t xml:space="preserve">Having covered the 2 prominent business cases central to The Loving Paw’s business model, our website was now friendly to complex issues which once required duplicate products (in essence trying to cover all possible customizations in numerous variant listings) and even more friendly to routine items such as clothing, duffle bags, jewelry, and standard Tag ID’s without additional customizations. </w:t>
+      </w:r>
+      <w:r>
+        <w:rPr>
+          <w:b/>
+        </w:rPr>
+        <w:t xml:space="preserve">We preserved the original template from Shopify, the “product.liquid” template to be the ideal template for products with no customizations or special business rules. </w:t>
+      </w:r>
+      <w:r>
+        <w:t xml:space="preserve">A sample of </w:t>
+      </w:r>
+      <w:r>
+        <w:t>a product page from a clothing item imported in our CSV file from step 12, and available for download in step 13 is shown below for demonstrating the simplicity “product.liquid” offers and compatibility with less complex inventory items.</w:t>
+      </w:r>
+    </w:p>
+    <w:p>
+      <w:pPr>
+        <w:pStyle w:val="ListParagraph"/>
+      </w:pPr>
+      <w:r>
+        <w:rPr>
+          <w:noProof/>
+        </w:rPr>
+        <mc:AlternateContent>
+          <mc:Choice Requires="wps">
+            <w:drawing>
+              <wp:anchor distT="45720" distB="45720" distL="114300" distR="114300" simplePos="0" relativeHeight="251665408" behindDoc="0" locked="0" layoutInCell="1" allowOverlap="1" wp14:anchorId="42596FEB" wp14:editId="7C27506D">
+                <wp:simplePos x="0" y="0"/>
+                <wp:positionH relativeFrom="margin">
+                  <wp:posOffset>4048125</wp:posOffset>
+                </wp:positionH>
+                <wp:positionV relativeFrom="paragraph">
+                  <wp:posOffset>3030220</wp:posOffset>
+                </wp:positionV>
+                <wp:extent cx="2305050" cy="1404620"/>
+                <wp:effectExtent l="0" t="0" r="0" b="0"/>
+                <wp:wrapNone/>
+                <wp:docPr id="24" name="Text Box 2"/>
+                <wp:cNvGraphicFramePr>
+                  <a:graphicFrameLocks xmlns:a="http://schemas.openxmlformats.org/drawingml/2006/main"/>
+                </wp:cNvGraphicFramePr>
+                <a:graphic xmlns:a="http://schemas.openxmlformats.org/drawingml/2006/main">
+                  <a:graphicData uri="http://schemas.microsoft.com/office/word/2010/wordprocessingShape">
+                    <wps:wsp>
+                      <wps:cNvSpPr txBox="1">
+                        <a:spLocks noChangeArrowheads="1"/>
+                      </wps:cNvSpPr>
+                      <wps:spPr bwMode="auto">
+                        <a:xfrm>
+                          <a:off x="0" y="0"/>
+                          <a:ext cx="2305050" cy="1404620"/>
+                        </a:xfrm>
+                        <a:prstGeom prst="rect">
+                          <a:avLst/>
+                        </a:prstGeom>
+                        <a:noFill/>
+                        <a:ln w="9525">
+                          <a:noFill/>
+                          <a:miter lim="800000"/>
+                          <a:headEnd/>
+                          <a:tailEnd/>
+                        </a:ln>
+                      </wps:spPr>
+                      <wps:txbx>
+                        <w:txbxContent>
+                          <w:p>
+                            <w:pPr>
+                              <w:rPr>
+                                <w:b/>
+                                <w:color w:val="FF0000"/>
+                                <w:sz w:val="36"/>
+                                <w:szCs w:val="36"/>
+                              </w:rPr>
+                            </w:pPr>
+                            <w:r>
+                              <w:rPr>
+                                <w:b/>
+                                <w:color w:val="FF0000"/>
+                                <w:sz w:val="36"/>
+                                <w:szCs w:val="36"/>
+                              </w:rPr>
+                              <w:t>Many Sizes Available</w:t>
+                            </w:r>
+                          </w:p>
+                        </w:txbxContent>
+                      </wps:txbx>
+                      <wps:bodyPr rot="0" vert="horz" wrap="square" lIns="91440" tIns="45720" rIns="91440" bIns="45720" anchor="t" anchorCtr="0">
+                        <a:spAutoFit/>
+                      </wps:bodyPr>
+                    </wps:wsp>
+                  </a:graphicData>
+                </a:graphic>
+                <wp14:sizeRelH relativeFrom="margin">
+                  <wp14:pctWidth>0</wp14:pctWidth>
+                </wp14:sizeRelH>
+                <wp14:sizeRelV relativeFrom="margin">
+                  <wp14:pctHeight>20000</wp14:pctHeight>
+                </wp14:sizeRelV>
+              </wp:anchor>
+            </w:drawing>
+          </mc:Choice>
+          <mc:Fallback>
+            <w:pict>
+              <v:shape w14:anchorId="42596FEB" id="_x0000_s1029" type="#_x0000_t202" style="position:absolute;left:0;text-align:left;margin-left:318.75pt;margin-top:238.6pt;width:181.5pt;height:110.6pt;z-index:251665408;visibility:visible;mso-wrap-style:square;mso-width-percent:0;mso-height-percent:200;mso-wrap-distance-left:9pt;mso-wrap-distance-top:3.6pt;mso-wrap-distance-right:9pt;mso-wrap-distance-bottom:3.6pt;mso-position-horizontal:absolute;mso-position-horizontal-relative:margin;mso-position-vertical:absolute;mso-position-vertical-relative:text;mso-width-percent:0;mso-height-percent:200;mso-width-relative:margin;mso-height-relative:margin;v-text-anchor:top" o:gfxdata="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" filled="f" stroked="f">
+                <v:textbox style="mso-fit-shape-to-text:t">
+                  <w:txbxContent>
+                    <w:p>
+                      <w:pPr>
+                        <w:rPr>
+                          <w:b/>
+                          <w:color w:val="FF0000"/>
+                          <w:sz w:val="36"/>
+                          <w:szCs w:val="36"/>
+                        </w:rPr>
+                      </w:pPr>
+                      <w:r>
+                        <w:rPr>
+                          <w:b/>
+                          <w:color w:val="FF0000"/>
+                          <w:sz w:val="36"/>
+                          <w:szCs w:val="36"/>
+                        </w:rPr>
+                        <w:t>Many Sizes Available</w:t>
+                      </w:r>
+                    </w:p>
+                  </w:txbxContent>
+                </v:textbox>
+                <w10:wrap anchorx="margin"/>
+              </v:shape>
+            </w:pict>
+          </mc:Fallback>
+        </mc:AlternateContent>
+      </w:r>
+      <w:r>
+        <w:rPr>
+          <w:noProof/>
+        </w:rPr>
+        <w:drawing>
+          <wp:inline distT="0" distB="0" distL="0" distR="0">
+            <wp:extent cx="5943600" cy="4302125"/>
+            <wp:effectExtent l="0" t="0" r="0" b="3175"/>
+            <wp:docPr id="23" name="Picture 23"/>
+            <wp:cNvGraphicFramePr>
+              <a:graphicFrameLocks xmlns:a="http://schemas.openxmlformats.org/drawingml/2006/main" noChangeAspect="1"/>
+            </wp:cNvGraphicFramePr>
+            <a:graphic xmlns:a="http://schemas.openxmlformats.org/drawingml/2006/main">
+              <a:graphicData uri="http://schemas.openxmlformats.org/drawingml/2006/picture">
+                <pic:pic xmlns:pic="http://schemas.openxmlformats.org/drawingml/2006/picture">
+                  <pic:nvPicPr>
+                    <pic:cNvPr id="23" name="sample product from clothing category with product_liquid template in use.PNG"/>
+                    <pic:cNvPicPr/>
+                  </pic:nvPicPr>
+                  <pic:blipFill>
+                    <a:blip r:embed="rId26">
+                      <a:extLst>
+                        <a:ext uri="{28A0092B-C50C-407E-A947-70E740481C1C}">
+                          <a14:useLocalDpi xmlns:a14="http://schemas.microsoft.com/office/drawing/2010/main" val="0"/>
+                        </a:ext>
+                      </a:extLst>
+                    </a:blip>
+                    <a:stretch>
+                      <a:fillRect/>
+                    </a:stretch>
+                  </pic:blipFill>
+                  <pic:spPr>
+                    <a:xfrm>
+                      <a:off x="0" y="0"/>
+                      <a:ext cx="5943600" cy="4302125"/>
+                    </a:xfrm>
+                    <a:prstGeom prst="rect">
+                      <a:avLst/>
+                    </a:prstGeom>
+                  </pic:spPr>
+                </pic:pic>
+              </a:graphicData>
+            </a:graphic>
+          </wp:inline>
+        </w:drawing>
+      </w:r>
+      <w:r>
+        <w:t xml:space="preserve"> </w:t>
+      </w:r>
+      <w:bookmarkStart w:id="0" w:name="_GoBack"/>
+      <w:bookmarkEnd w:id="0"/>
+    </w:p>
+    <w:p>
+      <w:pPr>
+        <w:pStyle w:val="ListParagraph"/>
+        <w:rPr>
+          <w:b/>
+        </w:rPr>
+      </w:pPr>
+      <w:r>
+        <w:t xml:space="preserve">Through very simple variants, the T-shirt shown above is available in sizes ranging from Small to XL, and the inventory on hand for each size is tracked by Shopify. </w:t>
+      </w:r>
+      <w:r>
+        <w:rPr>
+          <w:b/>
+        </w:rPr>
+        <w:t xml:space="preserve">Each size this shirt is offered in used to be a separate listing on The Loving Paw’s Etsy storefront. </w:t>
+      </w:r>
+      <w:r>
+        <w:t>The ease of creating variants within Shopify’s platform makes the occurrence of such scenarios rare, if ever.</w:t>
+      </w:r>
+      <w:r>
+        <w:rPr>
+          <w:b/>
+        </w:rPr>
+        <w:t xml:space="preserve"> </w:t>
+      </w:r>
+    </w:p>
+    <w:p>
+      <w:pPr>
+        <w:pStyle w:val="ListParagraph"/>
+      </w:pPr>
+    </w:p>
+    <w:p>
+      <w:pPr>
+        <w:pStyle w:val="ListParagraph"/>
+        <w:numPr>
+          <w:ilvl w:val="0"/>
+          <w:numId w:val="1"/>
+        </w:numPr>
+      </w:pPr>
+      <w:r>
+        <w:t xml:space="preserve">With the demonstration of creating a storefront, and included material for replication, we arrive at the conclusion of this tutorial. With The Loving Paws’ storefront now ready for launch, we will have numerous “housekeeping” tasks to perform before official launch including SEO, CSS styling, Social media plugins, and construction of common pages and The Loving Paws’ blog page. </w:t>
       </w:r>
     </w:p>
     <w:sectPr>
@@ -1684,6 +2737,18 @@
       <w:u w:val="single"/>
     </w:rPr>
   </w:style>
+  <w:style w:type="character" w:styleId="FollowedHyperlink">
+    <w:name w:val="FollowedHyperlink"/>
+    <w:basedOn w:val="DefaultParagraphFont"/>
+    <w:uiPriority w:val="99"/>
+    <w:semiHidden/>
+    <w:unhideWhenUsed/>
+    <w:rsid w:val="00C21DF1"/>
+    <w:rPr>
+      <w:color w:val="954F72" w:themeColor="followedHyperlink"/>
+      <w:u w:val="single"/>
+    </w:rPr>
+  </w:style>
 </w:styles>
 </file>
 

</xml_diff>